<commit_message>
wrote more than 2 pages
</commit_message>
<xml_diff>
--- a/anth2/final_paper/final_paper.docx
+++ b/anth2/final_paper/final_paper.docx
@@ -519,7 +519,105 @@
           <w:szCs w:val="24"/>
         </w:rPr>
         <w:tab/>
-        <w:t>###</w:t>
+      </w:r>
+      <w:r>
+        <w:rPr>
+          <w:rFonts w:ascii="Times New Roman" w:hAnsi="Times New Roman"/>
+          <w:b w:val="false"/>
+          <w:bCs w:val="false"/>
+          <w:color w:val="auto"/>
+          <w:sz w:val="24"/>
+          <w:szCs w:val="24"/>
+        </w:rPr>
+        <w:t xml:space="preserve">I propose to perform anthropological research into the various negative effects on Japanese culture of the Fukushima Daiichi nuclear disaster, </w:t>
+      </w:r>
+      <w:r>
+        <w:rPr>
+          <w:rFonts w:ascii="Times New Roman" w:hAnsi="Times New Roman"/>
+          <w:b w:val="false"/>
+          <w:bCs w:val="false"/>
+          <w:color w:val="auto"/>
+          <w:sz w:val="24"/>
+          <w:szCs w:val="24"/>
+        </w:rPr>
+        <w:t xml:space="preserve">with the ultimate goal of counteracting these negative effects as much as possible. There are several questions I hope to answer by this research: </w:t>
+      </w:r>
+      <w:r>
+        <w:rPr>
+          <w:rFonts w:ascii="Times New Roman" w:hAnsi="Times New Roman"/>
+          <w:b w:val="false"/>
+          <w:bCs w:val="false"/>
+          <w:color w:val="auto"/>
+          <w:sz w:val="24"/>
+          <w:szCs w:val="24"/>
+        </w:rPr>
+        <w:t>how did cultural factors influence the public reaction to the threat of radioactive contamination, and how did this threat in turn influence culture; what are the commonly held beliefs about the hazards of radiation, and how do these beliefs differ from the scientific understanding of radiation's effects on organisms</w:t>
+      </w:r>
+      <w:r>
+        <w:rPr>
+          <w:rFonts w:ascii="Times New Roman" w:hAnsi="Times New Roman"/>
+          <w:b w:val="false"/>
+          <w:bCs w:val="false"/>
+          <w:color w:val="auto"/>
+          <w:sz w:val="24"/>
+          <w:szCs w:val="24"/>
+        </w:rPr>
+        <w:t>; to what</w:t>
+      </w:r>
+      <w:r>
+        <w:rPr>
+          <w:rFonts w:ascii="Times New Roman" w:hAnsi="Times New Roman"/>
+          <w:b w:val="false"/>
+          <w:bCs w:val="false"/>
+          <w:color w:val="auto"/>
+          <w:sz w:val="24"/>
+          <w:szCs w:val="24"/>
+        </w:rPr>
+        <w:t xml:space="preserve"> extent </w:t>
+      </w:r>
+      <w:r>
+        <w:rPr>
+          <w:rFonts w:ascii="Times New Roman" w:hAnsi="Times New Roman"/>
+          <w:b w:val="false"/>
+          <w:bCs w:val="false"/>
+          <w:color w:val="auto"/>
+          <w:sz w:val="24"/>
+          <w:szCs w:val="24"/>
+        </w:rPr>
+        <w:t xml:space="preserve">is </w:t>
+      </w:r>
+      <w:r>
+        <w:rPr>
+          <w:rFonts w:ascii="Times New Roman" w:hAnsi="Times New Roman"/>
+          <w:b w:val="false"/>
+          <w:bCs w:val="false"/>
+          <w:color w:val="auto"/>
+          <w:sz w:val="24"/>
+          <w:szCs w:val="24"/>
+        </w:rPr>
+        <w:t xml:space="preserve">knowledge of radioactive contamination controlled by those with power in Japanese society, and to what extent is this knowledge withheld from the general public; </w:t>
+      </w:r>
+      <w:r>
+        <w:rPr>
+          <w:rFonts w:ascii="Times New Roman" w:hAnsi="Times New Roman"/>
+          <w:b w:val="false"/>
+          <w:bCs w:val="false"/>
+          <w:color w:val="auto"/>
+          <w:sz w:val="24"/>
+          <w:szCs w:val="24"/>
+        </w:rPr>
+        <w:t xml:space="preserve">and how effectively did Japanese authorities handle the disaster in terms of preventing injury, death, and loss of livelihood. </w:t>
+      </w:r>
+      <w:r>
+        <w:rPr>
+          <w:rFonts w:ascii="Times New Roman" w:hAnsi="Times New Roman"/>
+          <w:b w:val="false"/>
+          <w:bCs w:val="false"/>
+          <w:color w:val="auto"/>
+          <w:sz w:val="24"/>
+          <w:szCs w:val="24"/>
+        </w:rPr>
+        <w:t xml:space="preserve"> My research will necessarily be interdisciplinary, requiring collaboration with specialists in health physics and environmental science.</w:t>
       </w:r>
     </w:p>
     <w:p>
@@ -556,7 +654,90 @@
           <w:szCs w:val="24"/>
         </w:rPr>
         <w:tab/>
-        <w:t>###</w:t>
+      </w:r>
+      <w:r>
+        <w:rPr>
+          <w:rFonts w:ascii="Times New Roman" w:hAnsi="Times New Roman"/>
+          <w:b w:val="false"/>
+          <w:bCs w:val="false"/>
+          <w:color w:val="auto"/>
+          <w:sz w:val="24"/>
+          <w:szCs w:val="24"/>
+        </w:rPr>
+        <w:t xml:space="preserve">I will collect data over a six-month period using participant-observation fieldwork </w:t>
+      </w:r>
+      <w:r>
+        <w:rPr>
+          <w:rFonts w:ascii="Times New Roman" w:hAnsi="Times New Roman"/>
+          <w:b w:val="false"/>
+          <w:bCs w:val="false"/>
+          <w:color w:val="auto"/>
+          <w:sz w:val="24"/>
+          <w:szCs w:val="24"/>
+        </w:rPr>
+        <w:t>with</w:t>
+      </w:r>
+      <w:r>
+        <w:rPr>
+          <w:rFonts w:ascii="Times New Roman" w:hAnsi="Times New Roman"/>
+          <w:b w:val="false"/>
+          <w:bCs w:val="false"/>
+          <w:color w:val="auto"/>
+          <w:sz w:val="24"/>
+          <w:szCs w:val="24"/>
+        </w:rPr>
+        <w:t xml:space="preserve"> farmers whose crops or livestock have been contaminated by radioactive isotopes from the Fukushima accident, and </w:t>
+      </w:r>
+      <w:r>
+        <w:rPr>
+          <w:rFonts w:ascii="Times New Roman" w:hAnsi="Times New Roman"/>
+          <w:b w:val="false"/>
+          <w:bCs w:val="false"/>
+          <w:color w:val="auto"/>
+          <w:sz w:val="24"/>
+          <w:szCs w:val="24"/>
+        </w:rPr>
+        <w:t>with</w:t>
+      </w:r>
+      <w:r>
+        <w:rPr>
+          <w:rFonts w:ascii="Times New Roman" w:hAnsi="Times New Roman"/>
+          <w:b w:val="false"/>
+          <w:bCs w:val="false"/>
+          <w:color w:val="auto"/>
+          <w:sz w:val="24"/>
+          <w:szCs w:val="24"/>
+        </w:rPr>
+        <w:t xml:space="preserve"> involuntary evacuees from the 20 kilometer radius around the Fukushima nuclear reactors. The six-month period is shorter than the one year period traditionally used for anthropological fieldwork in order to strike a balance between accuracy of results and the length of time before the fieldwork results can be used to form a plan of action for helping the affected persons.</w:t>
+      </w:r>
+    </w:p>
+    <w:p>
+      <w:pPr>
+        <w:pStyle w:val="style0"/>
+        <w:spacing w:line="480" w:lineRule="auto"/>
+        <w:jc w:val="left"/>
+      </w:pPr>
+      <w:r>
+        <w:rPr>
+          <w:rFonts w:ascii="Times New Roman" w:hAnsi="Times New Roman"/>
+          <w:b w:val="false"/>
+          <w:bCs w:val="false"/>
+          <w:color w:val="auto"/>
+          <w:sz w:val="24"/>
+          <w:szCs w:val="24"/>
+        </w:rPr>
+        <w:tab/>
+      </w:r>
+      <w:r>
+        <w:rPr>
+          <w:rFonts w:ascii="Times New Roman" w:hAnsi="Times New Roman"/>
+          <w:b w:val="false"/>
+          <w:bCs w:val="false"/>
+          <w:color w:val="auto"/>
+          <w:sz w:val="24"/>
+          <w:szCs w:val="24"/>
+        </w:rPr>
+        <w:t>During the fieldwork, I will live in the communities in which affected farmers and evacuees currently reside, and attempt to establish a rapport with as many of them as possible.  I will buy food at the same places that they buy food, and (as much as possible), I will ask them how they choose what they buy and do not buy, and how the possibility of radioactive contamination informs their choices. I will also conduct interviews in the Japanese language with persons who seem to have been particularly affected by the Fukushima disaster.</w:t>
       </w:r>
     </w:p>
     <w:p>
@@ -750,7 +931,7 @@
       <w:fldChar w:fldCharType="separate"/>
     </w:r>
     <w:r>
-      <w:t>4</w:t>
+      <w:t>5</w:t>
     </w:r>
     <w:r>
       <w:fldChar w:fldCharType="end"/>

</xml_diff>

<commit_message>
notes for after I go home from library
</commit_message>
<xml_diff>
--- a/anth2/final_paper/final_paper.docx
+++ b/anth2/final_paper/final_paper.docx
@@ -376,7 +376,29 @@
           <w:szCs w:val="24"/>
         </w:rPr>
         <w:tab/>
-        <w:t>Stratification plays a significant role in the cultural effects of the Fukushima accident. For example, radiation cannot be detected with human senses; instead, a Geiger counter is needed to detect radioactive contamination oneself or one's food or water</w:t>
+        <w:t xml:space="preserve">Stratification plays a significant role in the cultural effects of the Fukushima accident. For example, radiation cannot be detected with human senses; instead, a Geiger counter is needed to detect radioactive contamination </w:t>
+      </w:r>
+      <w:r>
+        <w:rPr>
+          <w:rFonts w:ascii="Times New Roman" w:hAnsi="Times New Roman"/>
+          <w:b w:val="false"/>
+          <w:bCs w:val="false"/>
+          <w:color w:val="auto"/>
+          <w:sz w:val="24"/>
+          <w:szCs w:val="24"/>
+        </w:rPr>
+        <w:t xml:space="preserve">on or in </w:t>
+      </w:r>
+      <w:r>
+        <w:rPr>
+          <w:rFonts w:ascii="Times New Roman" w:hAnsi="Times New Roman"/>
+          <w:b w:val="false"/>
+          <w:bCs w:val="false"/>
+          <w:color w:val="auto"/>
+          <w:sz w:val="24"/>
+          <w:szCs w:val="24"/>
+        </w:rPr>
+        <w:t>oneself or one's food or water</w:t>
       </w:r>
       <w:r>
         <w:rPr>
@@ -465,6 +487,60 @@
           <w:szCs w:val="24"/>
         </w:rPr>
         <w:t xml:space="preserve"> (Ikegami 2012:155).</w:t>
+      </w:r>
+    </w:p>
+    <w:p>
+      <w:pPr>
+        <w:pStyle w:val="style0"/>
+        <w:spacing w:line="480" w:lineRule="auto"/>
+        <w:jc w:val="left"/>
+      </w:pPr>
+      <w:r>
+        <w:rPr>
+          <w:rFonts w:ascii="Times New Roman" w:cs="Lohit Hindi" w:eastAsia="DejaVu Sans" w:hAnsi="Times New Roman"/>
+          <w:b w:val="false"/>
+          <w:bCs w:val="false"/>
+          <w:color w:val="auto"/>
+          <w:sz w:val="24"/>
+          <w:szCs w:val="24"/>
+        </w:rPr>
+        <w:t>### work as identity; 64-year-old organic cabbage farmer who committed suicide ###</w:t>
+      </w:r>
+    </w:p>
+    <w:p>
+      <w:pPr>
+        <w:pStyle w:val="style0"/>
+        <w:spacing w:line="480" w:lineRule="auto"/>
+        <w:jc w:val="left"/>
+      </w:pPr>
+      <w:r>
+        <w:rPr>
+          <w:rFonts w:ascii="Times New Roman" w:cs="Lohit Hindi" w:eastAsia="DejaVu Sans" w:hAnsi="Times New Roman"/>
+          <w:b w:val="false"/>
+          <w:bCs w:val="false"/>
+          <w:color w:val="auto"/>
+          <w:sz w:val="24"/>
+          <w:szCs w:val="24"/>
+        </w:rPr>
+        <w:t>### not the first exposure to radiation in culture's history: Hiroshima,Nagasaki; hibakusha...###</w:t>
+      </w:r>
+    </w:p>
+    <w:p>
+      <w:pPr>
+        <w:pStyle w:val="style0"/>
+        <w:spacing w:line="480" w:lineRule="auto"/>
+        <w:jc w:val="left"/>
+      </w:pPr>
+      <w:r>
+        <w:rPr>
+          <w:rFonts w:ascii="Times New Roman" w:cs="Lohit Hindi" w:eastAsia="DejaVu Sans" w:hAnsi="Times New Roman"/>
+          <w:b w:val="false"/>
+          <w:bCs w:val="false"/>
+          <w:color w:val="auto"/>
+          <w:sz w:val="24"/>
+          <w:szCs w:val="24"/>
+        </w:rPr>
+        <w:t>### Confucianism and mistrust of government ###</w:t>
       </w:r>
     </w:p>
     <w:p>

</xml_diff>

<commit_message>
prior to deleting important notes - no time
</commit_message>
<xml_diff>
--- a/anth2/final_paper/final_paper.docx
+++ b/anth2/final_paper/final_paper.docx
@@ -41,6 +41,42 @@
     <w:p>
       <w:pPr>
         <w:pStyle w:val="style0"/>
+        <w:spacing w:line="480" w:lineRule="auto"/>
+        <w:jc w:val="center"/>
+      </w:pPr>
+      <w:r>
+        <w:rPr>
+          <w:color w:val="auto"/>
+        </w:rPr>
+      </w:r>
+    </w:p>
+    <w:p>
+      <w:pPr>
+        <w:pStyle w:val="style0"/>
+        <w:spacing w:line="480" w:lineRule="auto"/>
+        <w:jc w:val="center"/>
+      </w:pPr>
+      <w:r>
+        <w:rPr>
+          <w:color w:val="auto"/>
+        </w:rPr>
+      </w:r>
+    </w:p>
+    <w:p>
+      <w:pPr>
+        <w:pStyle w:val="style0"/>
+        <w:spacing w:line="480" w:lineRule="auto"/>
+        <w:jc w:val="center"/>
+      </w:pPr>
+      <w:r>
+        <w:rPr>
+          <w:color w:val="auto"/>
+        </w:rPr>
+      </w:r>
+    </w:p>
+    <w:p>
+      <w:pPr>
+        <w:pStyle w:val="style0"/>
         <w:spacing w:line="200" w:lineRule="atLeast"/>
         <w:jc w:val="center"/>
       </w:pPr>
@@ -193,7 +229,7 @@
           <w:sz w:val="24"/>
           <w:szCs w:val="24"/>
         </w:rPr>
-        <w:t xml:space="preserve">, who seem to be viewed as mismanaging the disaster and failing to keep the public informed (###CITE?).  In search of information, many people turned to social media websites, such as Twitter </w:t>
+        <w:t xml:space="preserve">, who seem to be viewed as mismanaging the disaster and failing to keep the public informed.  In search of information, many people turned to social media websites, such as Twitter </w:t>
       </w:r>
       <w:r>
         <w:rPr>
@@ -531,24 +567,6 @@
       </w:pPr>
       <w:r>
         <w:rPr>
-          <w:rFonts w:ascii="Times New Roman" w:cs="Lohit Hindi" w:eastAsia="DejaVu Sans" w:hAnsi="Times New Roman"/>
-          <w:b w:val="false"/>
-          <w:bCs w:val="false"/>
-          <w:color w:val="auto"/>
-          <w:sz w:val="24"/>
-          <w:szCs w:val="24"/>
-        </w:rPr>
-        <w:t>### Confucianism and mistrust of government ###</w:t>
-      </w:r>
-    </w:p>
-    <w:p>
-      <w:pPr>
-        <w:pStyle w:val="style0"/>
-        <w:spacing w:line="480" w:lineRule="auto"/>
-        <w:jc w:val="left"/>
-      </w:pPr>
-      <w:r>
-        <w:rPr>
           <w:rFonts w:ascii="Times New Roman" w:hAnsi="Times New Roman"/>
           <w:b/>
           <w:bCs/>
@@ -826,6 +844,47 @@
           <w:b w:val="false"/>
           <w:bCs w:val="false"/>
           <w:color w:val="auto"/>
+          <w:sz w:val="24"/>
+          <w:szCs w:val="24"/>
+        </w:rPr>
+        <w:tab/>
+        <w:t>Certain ethical procedures will be in place during the proposed research. All participants will be informed beforehand of the goals and methods of my research, and notified that they will be able to opt-out at any time up until the publication of my results</w:t>
+      </w:r>
+      <w:r>
+        <w:rPr>
+          <w:rFonts w:ascii="Ubuntu" w:cs="Ubuntu" w:eastAsia="Ubuntu" w:hAnsi="Ubuntu"/>
+          <w:b w:val="false"/>
+          <w:bCs w:val="false"/>
+          <w:color w:val="auto"/>
+          <w:sz w:val="24"/>
+          <w:szCs w:val="24"/>
+        </w:rPr>
+        <w:t>—</w:t>
+      </w:r>
+      <w:r>
+        <w:rPr>
+          <w:rFonts w:ascii="Times New Roman" w:cs="Ubuntu" w:eastAsia="Ubuntu" w:hAnsi="Times New Roman"/>
+          <w:b w:val="false"/>
+          <w:bCs w:val="false"/>
+          <w:color w:val="auto"/>
+          <w:sz w:val="24"/>
+          <w:szCs w:val="24"/>
+        </w:rPr>
+        <w:t>if they choose to opt-out, I will not make use of any data collected from them.  In the published research results, participant names will be replaced with pseudonyms and any other identifying information will be omitted.  An additional ethical concern is the ongoing pursuit of compensation from the government for evacuation, loss of livelihood, potential health effects of the radioactive isotopes, and impacts to psychological well-being: I must be careful not to inadvertently release any information that would cause the government to reduce or eliminate compensation to the individuals or communities I am researching.</w:t>
+      </w:r>
+    </w:p>
+    <w:p>
+      <w:pPr>
+        <w:pStyle w:val="style0"/>
+        <w:spacing w:line="480" w:lineRule="auto"/>
+        <w:jc w:val="left"/>
+      </w:pPr>
+      <w:r>
+        <w:rPr>
+          <w:rFonts w:ascii="Times New Roman" w:hAnsi="Times New Roman"/>
+          <w:b w:val="false"/>
+          <w:bCs w:val="false"/>
+          <w:color w:val="auto"/>
           <w:sz w:val="28"/>
           <w:szCs w:val="28"/>
         </w:rPr>
@@ -941,6 +1000,45 @@
           <w:color w:val="auto"/>
         </w:rPr>
         <w:t xml:space="preserve"> 67, no. 5 (2011): 27-36.</w:t>
+      </w:r>
+    </w:p>
+    <w:p>
+      <w:pPr>
+        <w:pStyle w:val="style0"/>
+        <w:spacing w:line="200" w:lineRule="atLeast"/>
+        <w:jc w:val="left"/>
+      </w:pPr>
+      <w:r>
+        <w:rPr>
+          <w:color w:val="auto"/>
+        </w:rPr>
+      </w:r>
+    </w:p>
+    <w:p>
+      <w:pPr>
+        <w:pStyle w:val="style0"/>
+        <w:spacing w:line="200" w:lineRule="atLeast"/>
+        <w:jc w:val="left"/>
+      </w:pPr>
+      <w:r>
+        <w:rPr>
+          <w:color w:val="auto"/>
+        </w:rPr>
+        <w:t>Ikegami, Yoshihiko.</w:t>
+      </w:r>
+    </w:p>
+    <w:p>
+      <w:pPr>
+        <w:pStyle w:val="style0"/>
+        <w:spacing w:line="200" w:lineRule="atLeast"/>
+        <w:ind w:hanging="0" w:left="225" w:right="0"/>
+        <w:jc w:val="left"/>
+      </w:pPr>
+      <w:r>
+        <w:rPr>
+          <w:color w:val="auto"/>
+        </w:rPr>
+        <w:t>2011 “Cows and Farmers.” http://web.archive.org/web/20111026044219/http://www.culanth.org/?q=node/417  accessed July 28, 2013 (archive.org snapshot from October 26, 2011).</w:t>
       </w:r>
     </w:p>
     <w:p>
@@ -1039,7 +1137,7 @@
 <w:hdr xmlns:o="urn:schemas-microsoft-com:office:office" xmlns:r="http://schemas.openxmlformats.org/officeDocument/2006/relationships" xmlns:v="urn:schemas-microsoft-com:vml" xmlns:w="http://schemas.openxmlformats.org/wordprocessingml/2006/main" xmlns:w10="urn:schemas-microsoft-com:office:word" xmlns:wp="http://schemas.openxmlformats.org/drawingml/2006/wordprocessingDrawing">
   <w:p>
     <w:pPr>
-      <w:pStyle w:val="style20"/>
+      <w:pStyle w:val="style21"/>
       <w:jc w:val="right"/>
     </w:pPr>
     <w:r>
@@ -1086,10 +1184,19 @@
       <w:lang w:bidi="hi-IN" w:eastAsia="zh-CN" w:val="en-US"/>
     </w:rPr>
   </w:style>
-  <w:style w:styleId="style15" w:type="paragraph">
+  <w:style w:styleId="style15" w:type="character">
+    <w:name w:val="Internet Link"/>
+    <w:next w:val="style15"/>
+    <w:rPr>
+      <w:color w:val="000080"/>
+      <w:u w:val="single"/>
+      <w:lang w:bidi="en-US" w:eastAsia="en-US" w:val="en-US"/>
+    </w:rPr>
+  </w:style>
+  <w:style w:styleId="style16" w:type="paragraph">
     <w:name w:val="Heading"/>
     <w:basedOn w:val="style0"/>
-    <w:next w:val="style16"/>
+    <w:next w:val="style17"/>
     <w:pPr>
       <w:keepNext/>
       <w:spacing w:after="120" w:before="240"/>
@@ -1101,29 +1208,29 @@
       <w:szCs w:val="28"/>
     </w:rPr>
   </w:style>
-  <w:style w:styleId="style16" w:type="paragraph">
+  <w:style w:styleId="style17" w:type="paragraph">
     <w:name w:val="Text body"/>
     <w:basedOn w:val="style0"/>
-    <w:next w:val="style16"/>
+    <w:next w:val="style17"/>
     <w:pPr>
       <w:spacing w:after="120" w:before="0"/>
       <w:contextualSpacing w:val="false"/>
     </w:pPr>
     <w:rPr/>
   </w:style>
-  <w:style w:styleId="style17" w:type="paragraph">
+  <w:style w:styleId="style18" w:type="paragraph">
     <w:name w:val="List"/>
-    <w:basedOn w:val="style16"/>
-    <w:next w:val="style17"/>
+    <w:basedOn w:val="style17"/>
+    <w:next w:val="style18"/>
     <w:pPr/>
     <w:rPr>
       <w:rFonts w:cs="Lohit Hindi"/>
     </w:rPr>
   </w:style>
-  <w:style w:styleId="style18" w:type="paragraph">
+  <w:style w:styleId="style19" w:type="paragraph">
     <w:name w:val="Caption"/>
     <w:basedOn w:val="style0"/>
-    <w:next w:val="style18"/>
+    <w:next w:val="style19"/>
     <w:pPr>
       <w:suppressLineNumbers/>
       <w:spacing w:after="120" w:before="120"/>
@@ -1137,10 +1244,10 @@
       <w:szCs w:val="24"/>
     </w:rPr>
   </w:style>
-  <w:style w:styleId="style19" w:type="paragraph">
+  <w:style w:styleId="style20" w:type="paragraph">
     <w:name w:val="Index"/>
     <w:basedOn w:val="style0"/>
-    <w:next w:val="style19"/>
+    <w:next w:val="style20"/>
     <w:pPr>
       <w:suppressLineNumbers/>
     </w:pPr>
@@ -1148,10 +1255,10 @@
       <w:rFonts w:cs="Lohit Hindi"/>
     </w:rPr>
   </w:style>
-  <w:style w:styleId="style20" w:type="paragraph">
+  <w:style w:styleId="style21" w:type="paragraph">
     <w:name w:val="Header"/>
     <w:basedOn w:val="style0"/>
-    <w:next w:val="style20"/>
+    <w:next w:val="style21"/>
     <w:pPr>
       <w:suppressLineNumbers/>
       <w:tabs>

</xml_diff>

<commit_message>
finished (ran out of time)
</commit_message>
<xml_diff>
--- a/anth2/final_paper/final_paper.docx
+++ b/anth2/final_paper/final_paper.docx
@@ -391,7 +391,18 @@
           <w:sz w:val="24"/>
           <w:szCs w:val="24"/>
         </w:rPr>
-        <w:t>###CITE).</w:t>
+        <w:t>Yoshihiko 2011)</w:t>
+      </w:r>
+      <w:r>
+        <w:rPr>
+          <w:rFonts w:ascii="Times New Roman" w:hAnsi="Times New Roman"/>
+          <w:b w:val="false"/>
+          <w:bCs w:val="false"/>
+          <w:color w:val="auto"/>
+          <w:sz w:val="24"/>
+          <w:szCs w:val="24"/>
+        </w:rPr>
+        <w:t>.</w:t>
       </w:r>
     </w:p>
     <w:p>
@@ -531,42 +542,6 @@
       </w:pPr>
       <w:r>
         <w:rPr>
-          <w:rFonts w:ascii="Times New Roman" w:cs="Lohit Hindi" w:eastAsia="DejaVu Sans" w:hAnsi="Times New Roman"/>
-          <w:b w:val="false"/>
-          <w:bCs w:val="false"/>
-          <w:color w:val="auto"/>
-          <w:sz w:val="24"/>
-          <w:szCs w:val="24"/>
-        </w:rPr>
-        <w:t>### work as identity; 64-year-old organic cabbage farmer who committed suicide ###</w:t>
-      </w:r>
-    </w:p>
-    <w:p>
-      <w:pPr>
-        <w:pStyle w:val="style0"/>
-        <w:spacing w:line="480" w:lineRule="auto"/>
-        <w:jc w:val="left"/>
-      </w:pPr>
-      <w:r>
-        <w:rPr>
-          <w:rFonts w:ascii="Times New Roman" w:cs="Lohit Hindi" w:eastAsia="DejaVu Sans" w:hAnsi="Times New Roman"/>
-          <w:b w:val="false"/>
-          <w:bCs w:val="false"/>
-          <w:color w:val="auto"/>
-          <w:sz w:val="24"/>
-          <w:szCs w:val="24"/>
-        </w:rPr>
-        <w:t>### not the first exposure to radiation in culture's history: Hiroshima,Nagasaki; hibakusha...###</w:t>
-      </w:r>
-    </w:p>
-    <w:p>
-      <w:pPr>
-        <w:pStyle w:val="style0"/>
-        <w:spacing w:line="480" w:lineRule="auto"/>
-        <w:jc w:val="left"/>
-      </w:pPr>
-      <w:r>
-        <w:rPr>
           <w:rFonts w:ascii="Times New Roman" w:hAnsi="Times New Roman"/>
           <w:b/>
           <w:bCs/>
@@ -985,7 +960,21 @@
         <w:rPr>
           <w:color w:val="auto"/>
         </w:rPr>
-        <w:t xml:space="preserve">von Hippel, Frank N. "The radiological and psychological consequences of the Fukushima Daiichi accident." </w:t>
+        <w:t>von Hippel, Frank N.</w:t>
+      </w:r>
+    </w:p>
+    <w:p>
+      <w:pPr>
+        <w:pStyle w:val="style0"/>
+        <w:spacing w:line="200" w:lineRule="atLeast"/>
+        <w:ind w:hanging="0" w:left="240" w:right="0"/>
+        <w:jc w:val="left"/>
+      </w:pPr>
+      <w:r>
+        <w:rPr>
+          <w:color w:val="auto"/>
+        </w:rPr>
+        <w:t xml:space="preserve">2011 "The radiological and psychological consequences of the Fukushima Daiichi accident." </w:t>
       </w:r>
       <w:r>
         <w:rPr>
@@ -999,7 +988,7 @@
         <w:rPr>
           <w:color w:val="auto"/>
         </w:rPr>
-        <w:t xml:space="preserve"> 67, no. 5 (2011): 27-36.</w:t>
+        <w:t xml:space="preserve"> 67, no. 5: 27-36.</w:t>
       </w:r>
     </w:p>
     <w:p>
@@ -1063,7 +1052,21 @@
         <w:rPr>
           <w:color w:val="auto"/>
         </w:rPr>
-        <w:t xml:space="preserve">Ikegami, Yoshihiko. "People's movement under the radioactive rain." </w:t>
+        <w:t>Ikegami, Yoshihiko.</w:t>
+      </w:r>
+    </w:p>
+    <w:p>
+      <w:pPr>
+        <w:pStyle w:val="style0"/>
+        <w:spacing w:line="200" w:lineRule="atLeast"/>
+        <w:ind w:hanging="0" w:left="240" w:right="0"/>
+        <w:jc w:val="left"/>
+      </w:pPr>
+      <w:r>
+        <w:rPr>
+          <w:color w:val="auto"/>
+        </w:rPr>
+        <w:t xml:space="preserve">2012 "People's movement under the radioactive rain." </w:t>
       </w:r>
       <w:r>
         <w:rPr>
@@ -1077,32 +1080,46 @@
         <w:rPr>
           <w:color w:val="auto"/>
         </w:rPr>
-        <w:t xml:space="preserve"> 13, no. 1 (2012): 153-158.</w:t>
-      </w:r>
-    </w:p>
-    <w:p>
-      <w:pPr>
-        <w:pStyle w:val="style0"/>
-        <w:spacing w:line="200" w:lineRule="atLeast"/>
-        <w:jc w:val="left"/>
-      </w:pPr>
-      <w:r>
-        <w:rPr>
-          <w:color w:val="auto"/>
-        </w:rPr>
-      </w:r>
-    </w:p>
-    <w:p>
-      <w:pPr>
-        <w:pStyle w:val="style0"/>
-        <w:spacing w:line="200" w:lineRule="atLeast"/>
-        <w:jc w:val="left"/>
-      </w:pPr>
-      <w:r>
-        <w:rPr>
-          <w:color w:val="auto"/>
-        </w:rPr>
-        <w:t xml:space="preserve">Kaigo, Muneo. "Social media usage during disasters and social capital: Twitter and the Great East Japan earthquake." </w:t>
+        <w:t xml:space="preserve"> 13, no. 1: 153-158.</w:t>
+      </w:r>
+    </w:p>
+    <w:p>
+      <w:pPr>
+        <w:pStyle w:val="style0"/>
+        <w:spacing w:line="200" w:lineRule="atLeast"/>
+        <w:jc w:val="left"/>
+      </w:pPr>
+      <w:r>
+        <w:rPr>
+          <w:color w:val="auto"/>
+        </w:rPr>
+      </w:r>
+    </w:p>
+    <w:p>
+      <w:pPr>
+        <w:pStyle w:val="style0"/>
+        <w:spacing w:line="200" w:lineRule="atLeast"/>
+        <w:jc w:val="left"/>
+      </w:pPr>
+      <w:r>
+        <w:rPr>
+          <w:color w:val="auto"/>
+        </w:rPr>
+        <w:t>Kaigo, Muneo.</w:t>
+      </w:r>
+    </w:p>
+    <w:p>
+      <w:pPr>
+        <w:pStyle w:val="style0"/>
+        <w:spacing w:line="200" w:lineRule="atLeast"/>
+        <w:ind w:hanging="0" w:left="270" w:right="0"/>
+        <w:jc w:val="left"/>
+      </w:pPr>
+      <w:r>
+        <w:rPr>
+          <w:color w:val="auto"/>
+        </w:rPr>
+        <w:t xml:space="preserve">2012 "Social media usage during disasters and social capital: Twitter and the Great East Japan earthquake." </w:t>
       </w:r>
       <w:r>
         <w:rPr>
@@ -1116,7 +1133,7 @@
         <w:rPr>
           <w:color w:val="auto"/>
         </w:rPr>
-        <w:t xml:space="preserve"> 34 (2012): 19-35.</w:t>
+        <w:t xml:space="preserve"> 34: 19-35.</w:t>
       </w:r>
     </w:p>
     <w:sectPr>

</xml_diff>